<commit_message>
Update Test Case Specifications_V1.0_TuttoElettronica.docx
</commit_message>
<xml_diff>
--- a/Bozze/Testing/Test Case Specifications_V1.0_TuttoElettronica.docx
+++ b/Bozze/Testing/Test Case Specifications_V1.0_TuttoElettronica.docx
@@ -8586,31 +8586,7 @@
           <w:sz w:val="28"/>
           <w:szCs w:val="28"/>
         </w:rPr>
-        <w:t>3.</w:t>
-      </w:r>
-      <w:r>
-        <w:rPr>
-          <w:b/>
-          <w:sz w:val="28"/>
-          <w:szCs w:val="28"/>
-        </w:rPr>
-        <w:t>2</w:t>
-      </w:r>
-      <w:r>
-        <w:rPr>
-          <w:b/>
-          <w:sz w:val="28"/>
-          <w:szCs w:val="28"/>
-        </w:rPr>
-        <w:t xml:space="preserve"> TC_PrenotazioneRiparazione_0</w:t>
-      </w:r>
-      <w:r>
-        <w:rPr>
-          <w:b/>
-          <w:sz w:val="28"/>
-          <w:szCs w:val="28"/>
-        </w:rPr>
-        <w:t>2</w:t>
+        <w:t>3.2 TC_PrenotazioneRiparazione_02</w:t>
       </w:r>
     </w:p>
     <w:tbl>
@@ -9100,8 +9076,6 @@
           <w:szCs w:val="28"/>
         </w:rPr>
       </w:pPr>
-      <w:bookmarkStart w:id="0" w:name="_GoBack"/>
-      <w:bookmarkEnd w:id="0"/>
       <w:r>
         <w:rPr>
           <w:b/>
@@ -9109,31 +9083,7 @@
           <w:szCs w:val="28"/>
         </w:rPr>
         <w:lastRenderedPageBreak/>
-        <w:t>3.</w:t>
-      </w:r>
-      <w:r>
-        <w:rPr>
-          <w:b/>
-          <w:sz w:val="28"/>
-          <w:szCs w:val="28"/>
-        </w:rPr>
-        <w:t>3</w:t>
-      </w:r>
-      <w:r>
-        <w:rPr>
-          <w:b/>
-          <w:sz w:val="28"/>
-          <w:szCs w:val="28"/>
-        </w:rPr>
-        <w:t xml:space="preserve"> TC_PrenotazioneRiparazione_0</w:t>
-      </w:r>
-      <w:r>
-        <w:rPr>
-          <w:b/>
-          <w:sz w:val="28"/>
-          <w:szCs w:val="28"/>
-        </w:rPr>
-        <w:t>3</w:t>
+        <w:t>3.3 TC_PrenotazioneRiparazione_03</w:t>
       </w:r>
     </w:p>
     <w:p>
@@ -12045,11 +11995,84 @@
     <w:p>
       <w:pPr>
         <w:pStyle w:val="Paragrafoelenco"/>
+      </w:pPr>
+    </w:p>
+    <w:p>
+      <w:pPr>
+        <w:pStyle w:val="Paragrafoelenco"/>
+      </w:pPr>
+    </w:p>
+    <w:p>
+      <w:pPr>
+        <w:pStyle w:val="Paragrafoelenco"/>
+      </w:pPr>
+    </w:p>
+    <w:p>
+      <w:pPr>
+        <w:pStyle w:val="Paragrafoelenco"/>
+        <w:ind w:left="0"/>
         <w:rPr>
           <w:b/>
           <w:sz w:val="28"/>
-        </w:rPr>
-      </w:pPr>
+          <w:szCs w:val="28"/>
+        </w:rPr>
+      </w:pPr>
+      <w:r>
+        <w:rPr>
+          <w:b/>
+          <w:sz w:val="28"/>
+          <w:szCs w:val="28"/>
+        </w:rPr>
+        <w:t xml:space="preserve">4. </w:t>
+      </w:r>
+      <w:proofErr w:type="spellStart"/>
+      <w:r>
+        <w:rPr>
+          <w:b/>
+          <w:sz w:val="28"/>
+          <w:szCs w:val="28"/>
+        </w:rPr>
+        <w:t>Environmental</w:t>
+      </w:r>
+      <w:proofErr w:type="spellEnd"/>
+      <w:r>
+        <w:rPr>
+          <w:b/>
+          <w:sz w:val="28"/>
+          <w:szCs w:val="28"/>
+        </w:rPr>
+        <w:t xml:space="preserve"> </w:t>
+      </w:r>
+      <w:proofErr w:type="spellStart"/>
+      <w:r>
+        <w:rPr>
+          <w:b/>
+          <w:sz w:val="28"/>
+          <w:szCs w:val="28"/>
+        </w:rPr>
+        <w:t>needs</w:t>
+      </w:r>
+      <w:proofErr w:type="spellEnd"/>
+    </w:p>
+    <w:p>
+      <w:pPr>
+        <w:pStyle w:val="Paragrafoelenco"/>
+        <w:ind w:left="0"/>
+        <w:rPr>
+          <w:b/>
+          <w:sz w:val="28"/>
+          <w:szCs w:val="28"/>
+        </w:rPr>
+      </w:pPr>
+      <w:bookmarkStart w:id="0" w:name="_GoBack"/>
+      <w:bookmarkEnd w:id="0"/>
+      <w:r>
+        <w:rPr>
+          <w:sz w:val="28"/>
+          <w:szCs w:val="28"/>
+        </w:rPr>
+        <w:t>Il sistema per poter funzionare necessita di una connessione ad Internet e che l’accesso al sito sia effettuato tramite un qualsiasi web browser.</w:t>
+      </w:r>
     </w:p>
     <w:sectPr>
       <w:pgSz w:w="11906" w:h="16838"/>

</xml_diff>